<commit_message>
Add Training and testing times for stage1, Update documentation
</commit_message>
<xml_diff>
--- a/CV_Report.docx
+++ b/CV_Report.docx
@@ -1246,7 +1246,59 @@
           <w:szCs w:val="36"/>
           <w:lang w:bidi="ar-EG"/>
         </w:rPr>
-        <w:t>Read images paths using OS library while ignoring csv files at stage 1.</w:t>
+        <w:t>Read image paths using</w:t>
+      </w:r>
+      <w:r>
+        <w:rPr>
+          <w:sz w:val="36"/>
+          <w:szCs w:val="36"/>
+          <w:lang w:bidi="ar-EG"/>
+        </w:rPr>
+        <w:t xml:space="preserve"> the</w:t>
+      </w:r>
+      <w:r>
+        <w:rPr>
+          <w:sz w:val="36"/>
+          <w:szCs w:val="36"/>
+          <w:lang w:bidi="ar-EG"/>
+        </w:rPr>
+        <w:t xml:space="preserve"> </w:t>
+      </w:r>
+      <w:r>
+        <w:rPr>
+          <w:b/>
+          <w:bCs/>
+          <w:sz w:val="36"/>
+          <w:szCs w:val="36"/>
+          <w:lang w:bidi="ar-EG"/>
+        </w:rPr>
+        <w:t>OS</w:t>
+      </w:r>
+      <w:r>
+        <w:rPr>
+          <w:sz w:val="36"/>
+          <w:szCs w:val="36"/>
+          <w:lang w:bidi="ar-EG"/>
+        </w:rPr>
+        <w:t xml:space="preserve"> library while ignoring </w:t>
+      </w:r>
+      <w:r>
+        <w:rPr>
+          <w:b/>
+          <w:bCs/>
+          <w:sz w:val="36"/>
+          <w:szCs w:val="36"/>
+          <w:lang w:bidi="ar-EG"/>
+        </w:rPr>
+        <w:t>CSV</w:t>
+      </w:r>
+      <w:r>
+        <w:rPr>
+          <w:sz w:val="36"/>
+          <w:szCs w:val="36"/>
+          <w:lang w:bidi="ar-EG"/>
+        </w:rPr>
+        <w:t xml:space="preserve"> files at stage 1.</w:t>
       </w:r>
     </w:p>
     <w:p>
@@ -1332,7 +1384,23 @@
           <w:szCs w:val="36"/>
           <w:lang w:bidi="ar-EG"/>
         </w:rPr>
-        <w:t xml:space="preserve"> model image size were (64, 128, 1)</w:t>
+        <w:t xml:space="preserve"> model image size</w:t>
+      </w:r>
+      <w:r>
+        <w:rPr>
+          <w:sz w:val="36"/>
+          <w:szCs w:val="36"/>
+          <w:lang w:bidi="ar-EG"/>
+        </w:rPr>
+        <w:t>s</w:t>
+      </w:r>
+      <w:r>
+        <w:rPr>
+          <w:sz w:val="36"/>
+          <w:szCs w:val="36"/>
+          <w:lang w:bidi="ar-EG"/>
+        </w:rPr>
+        <w:t xml:space="preserve"> were (64, 128, 1)</w:t>
       </w:r>
     </w:p>
     <w:p>
@@ -1366,7 +1434,23 @@
           <w:szCs w:val="36"/>
           <w:lang w:bidi="ar-EG"/>
         </w:rPr>
-        <w:t xml:space="preserve"> model image size were (128, 128, 1)</w:t>
+        <w:t xml:space="preserve"> model image size</w:t>
+      </w:r>
+      <w:r>
+        <w:rPr>
+          <w:sz w:val="36"/>
+          <w:szCs w:val="36"/>
+          <w:lang w:bidi="ar-EG"/>
+        </w:rPr>
+        <w:t>s</w:t>
+      </w:r>
+      <w:r>
+        <w:rPr>
+          <w:sz w:val="36"/>
+          <w:szCs w:val="36"/>
+          <w:lang w:bidi="ar-EG"/>
+        </w:rPr>
+        <w:t xml:space="preserve"> were (128, 128, 1)</w:t>
       </w:r>
     </w:p>
     <w:p>
@@ -1428,7 +1512,23 @@
           <w:szCs w:val="36"/>
           <w:lang w:bidi="ar-EG"/>
         </w:rPr>
-        <w:t xml:space="preserve"> model image size were (128, 128, 3)</w:t>
+        <w:t xml:space="preserve"> model image size</w:t>
+      </w:r>
+      <w:r>
+        <w:rPr>
+          <w:sz w:val="36"/>
+          <w:szCs w:val="36"/>
+          <w:lang w:bidi="ar-EG"/>
+        </w:rPr>
+        <w:t>s</w:t>
+      </w:r>
+      <w:r>
+        <w:rPr>
+          <w:sz w:val="36"/>
+          <w:szCs w:val="36"/>
+          <w:lang w:bidi="ar-EG"/>
+        </w:rPr>
+        <w:t xml:space="preserve"> were (128, 128, 3)</w:t>
       </w:r>
     </w:p>
     <w:p>
@@ -1462,7 +1562,25 @@
           <w:szCs w:val="36"/>
           <w:lang w:bidi="ar-EG"/>
         </w:rPr>
-        <w:t xml:space="preserve"> model image size were (128, 128, 3)</w:t>
+        <w:t xml:space="preserve"> model image size</w:t>
+      </w:r>
+      <w:r>
+        <w:rPr>
+          <w:sz w:val="36"/>
+          <w:szCs w:val="36"/>
+          <w:lang w:bidi="ar-EG"/>
+        </w:rPr>
+        <w:t>s</w:t>
+      </w:r>
+      <w:bookmarkStart w:id="0" w:name="_GoBack"/>
+      <w:bookmarkEnd w:id="0"/>
+      <w:r>
+        <w:rPr>
+          <w:sz w:val="36"/>
+          <w:szCs w:val="36"/>
+          <w:lang w:bidi="ar-EG"/>
+        </w:rPr>
+        <w:t xml:space="preserve"> were (128, 128, 3)</w:t>
       </w:r>
     </w:p>
     <w:p>
@@ -1515,7 +1633,23 @@
           <w:szCs w:val="36"/>
           <w:lang w:bidi="ar-EG"/>
         </w:rPr>
-        <w:t xml:space="preserve"> model were a number between 0 and 4, same technique were used in </w:t>
+        <w:t xml:space="preserve"> model were a number between 0 and 4,</w:t>
+      </w:r>
+      <w:r>
+        <w:rPr>
+          <w:sz w:val="36"/>
+          <w:szCs w:val="36"/>
+          <w:lang w:bidi="ar-EG"/>
+        </w:rPr>
+        <w:t xml:space="preserve"> the </w:t>
+      </w:r>
+      <w:r>
+        <w:rPr>
+          <w:sz w:val="36"/>
+          <w:szCs w:val="36"/>
+          <w:lang w:bidi="ar-EG"/>
+        </w:rPr>
+        <w:t xml:space="preserve">same technique were used in </w:t>
       </w:r>
       <w:r>
         <w:rPr>
@@ -1799,7 +1933,89 @@
           <w:szCs w:val="36"/>
           <w:lang w:bidi="ar-EG"/>
         </w:rPr>
-        <w:t>For first Stage the task was to apply image classification on signatures to Identify who it belongs to. We used two different models for that task.</w:t>
+        <w:t xml:space="preserve">For </w:t>
+      </w:r>
+      <w:r>
+        <w:rPr>
+          <w:sz w:val="36"/>
+          <w:szCs w:val="36"/>
+          <w:lang w:bidi="ar-EG"/>
+        </w:rPr>
+        <w:t>the F</w:t>
+      </w:r>
+      <w:r>
+        <w:rPr>
+          <w:sz w:val="36"/>
+          <w:szCs w:val="36"/>
+          <w:lang w:bidi="ar-EG"/>
+        </w:rPr>
+        <w:t xml:space="preserve">irst </w:t>
+      </w:r>
+      <w:r>
+        <w:rPr>
+          <w:sz w:val="36"/>
+          <w:szCs w:val="36"/>
+          <w:lang w:bidi="ar-EG"/>
+        </w:rPr>
+        <w:t>S</w:t>
+      </w:r>
+      <w:r>
+        <w:rPr>
+          <w:sz w:val="36"/>
+          <w:szCs w:val="36"/>
+          <w:lang w:bidi="ar-EG"/>
+        </w:rPr>
+        <w:t>tage</w:t>
+      </w:r>
+      <w:r>
+        <w:rPr>
+          <w:sz w:val="36"/>
+          <w:szCs w:val="36"/>
+          <w:lang w:bidi="ar-EG"/>
+        </w:rPr>
+        <w:t>,</w:t>
+      </w:r>
+      <w:r>
+        <w:rPr>
+          <w:sz w:val="36"/>
+          <w:szCs w:val="36"/>
+          <w:lang w:bidi="ar-EG"/>
+        </w:rPr>
+        <w:t xml:space="preserve"> </w:t>
+      </w:r>
+      <w:r>
+        <w:rPr>
+          <w:sz w:val="36"/>
+          <w:szCs w:val="36"/>
+          <w:lang w:bidi="ar-EG"/>
+        </w:rPr>
+        <w:t>T</w:t>
+      </w:r>
+      <w:r>
+        <w:rPr>
+          <w:sz w:val="36"/>
+          <w:szCs w:val="36"/>
+          <w:lang w:bidi="ar-EG"/>
+        </w:rPr>
+        <w:t xml:space="preserve">he task was to apply image classification on signatures to </w:t>
+      </w:r>
+      <w:r>
+        <w:rPr>
+          <w:b/>
+          <w:bCs/>
+          <w:sz w:val="36"/>
+          <w:szCs w:val="36"/>
+          <w:lang w:bidi="ar-EG"/>
+        </w:rPr>
+        <w:t>Identify</w:t>
+      </w:r>
+      <w:r>
+        <w:rPr>
+          <w:sz w:val="36"/>
+          <w:szCs w:val="36"/>
+          <w:lang w:bidi="ar-EG"/>
+        </w:rPr>
+        <w:t xml:space="preserve"> who it belongs to. We used two different models for that task.</w:t>
       </w:r>
     </w:p>
     <w:p>
@@ -1904,11 +2120,44 @@
           <w:szCs w:val="36"/>
           <w:lang w:bidi="ar-EG"/>
         </w:rPr>
-        <w:t xml:space="preserve"> architecture consists of 4 convolution layers and 1 pooling layer, followed by 2 full connected layers.</w:t>
-      </w:r>
-    </w:p>
-    <w:p>
-      <w:pPr>
+        <w:t xml:space="preserve"> architecture </w:t>
+      </w:r>
+      <w:r>
+        <w:rPr>
+          <w:sz w:val="36"/>
+          <w:szCs w:val="36"/>
+          <w:lang w:bidi="ar-EG"/>
+        </w:rPr>
+        <w:t>consisting</w:t>
+      </w:r>
+      <w:r>
+        <w:rPr>
+          <w:sz w:val="36"/>
+          <w:szCs w:val="36"/>
+          <w:lang w:bidi="ar-EG"/>
+        </w:rPr>
+        <w:t xml:space="preserve"> of 4 convolution layers and 1 pooling layer, followed by 2 full</w:t>
+      </w:r>
+      <w:r>
+        <w:rPr>
+          <w:sz w:val="36"/>
+          <w:szCs w:val="36"/>
+          <w:lang w:bidi="ar-EG"/>
+        </w:rPr>
+        <w:t>y</w:t>
+      </w:r>
+      <w:r>
+        <w:rPr>
+          <w:sz w:val="36"/>
+          <w:szCs w:val="36"/>
+          <w:lang w:bidi="ar-EG"/>
+        </w:rPr>
+        <w:t xml:space="preserve"> connected layers.</w:t>
+      </w:r>
+    </w:p>
+    <w:p>
+      <w:pPr>
+        <w:ind w:left="-854"/>
         <w:jc w:val="left"/>
         <w:rPr>
           <w:b/>
@@ -1956,8 +2205,6 @@
           <w:lang w:bidi="ar-EG"/>
         </w:rPr>
       </w:pPr>
-      <w:bookmarkStart w:id="0" w:name="_GoBack"/>
-      <w:bookmarkEnd w:id="0"/>
     </w:p>
     <w:tbl>
       <w:tblPr>
@@ -2482,7 +2729,6 @@
                 <w:lang w:bidi="ar-EG"/>
               </w:rPr>
             </w:pPr>
-            <w:proofErr w:type="spellStart"/>
             <w:r>
               <w:rPr>
                 <w:sz w:val="32"/>
@@ -2491,7 +2737,6 @@
               </w:rPr>
               <w:t>ReLU</w:t>
             </w:r>
-            <w:proofErr w:type="spellEnd"/>
           </w:p>
         </w:tc>
       </w:tr>
@@ -2649,7 +2894,6 @@
                 <w:lang w:bidi="ar-EG"/>
               </w:rPr>
             </w:pPr>
-            <w:proofErr w:type="spellStart"/>
             <w:r>
               <w:rPr>
                 <w:sz w:val="32"/>
@@ -2658,7 +2902,6 @@
               </w:rPr>
               <w:t>ReLU</w:t>
             </w:r>
-            <w:proofErr w:type="spellEnd"/>
           </w:p>
         </w:tc>
       </w:tr>
@@ -3093,7 +3336,6 @@
                 <w:lang w:bidi="ar-EG"/>
               </w:rPr>
             </w:pPr>
-            <w:proofErr w:type="spellStart"/>
             <w:r>
               <w:rPr>
                 <w:sz w:val="32"/>
@@ -3102,7 +3344,6 @@
               </w:rPr>
               <w:t>ReLU</w:t>
             </w:r>
-            <w:proofErr w:type="spellEnd"/>
           </w:p>
         </w:tc>
       </w:tr>
@@ -3324,7 +3565,6 @@
                 <w:lang w:bidi="ar-EG"/>
               </w:rPr>
             </w:pPr>
-            <w:proofErr w:type="spellStart"/>
             <w:r>
               <w:rPr>
                 <w:sz w:val="32"/>
@@ -3333,7 +3573,6 @@
               </w:rPr>
               <w:t>ReLU</w:t>
             </w:r>
-            <w:proofErr w:type="spellEnd"/>
           </w:p>
         </w:tc>
       </w:tr>
@@ -3475,7 +3714,6 @@
                 <w:lang w:bidi="ar-EG"/>
               </w:rPr>
             </w:pPr>
-            <w:proofErr w:type="spellStart"/>
             <w:r>
               <w:rPr>
                 <w:sz w:val="32"/>
@@ -3484,7 +3722,6 @@
               </w:rPr>
               <w:t>ReLU</w:t>
             </w:r>
-            <w:proofErr w:type="spellEnd"/>
           </w:p>
         </w:tc>
       </w:tr>
@@ -3512,7 +3749,23 @@
                 <w:szCs w:val="32"/>
                 <w:lang w:bidi="ar-EG"/>
               </w:rPr>
-              <w:t>FC2</w:t>
+              <w:t>FC</w:t>
+            </w:r>
+            <w:r>
+              <w:rPr>
+                <w:sz w:val="32"/>
+                <w:szCs w:val="32"/>
+                <w:lang w:bidi="ar-EG"/>
+              </w:rPr>
+              <w:t xml:space="preserve"> </w:t>
+            </w:r>
+            <w:r>
+              <w:rPr>
+                <w:sz w:val="32"/>
+                <w:szCs w:val="32"/>
+                <w:lang w:bidi="ar-EG"/>
+              </w:rPr>
+              <w:t>2</w:t>
             </w:r>
           </w:p>
         </w:tc>
@@ -3626,7 +3879,6 @@
                 <w:lang w:bidi="ar-EG"/>
               </w:rPr>
             </w:pPr>
-            <w:proofErr w:type="spellStart"/>
             <w:r>
               <w:rPr>
                 <w:sz w:val="32"/>
@@ -3635,7 +3887,6 @@
               </w:rPr>
               <w:t>ReLU</w:t>
             </w:r>
-            <w:proofErr w:type="spellEnd"/>
           </w:p>
         </w:tc>
       </w:tr>
@@ -3663,7 +3914,23 @@
                 <w:szCs w:val="32"/>
                 <w:lang w:bidi="ar-EG"/>
               </w:rPr>
-              <w:t>FC3</w:t>
+              <w:t>FC</w:t>
+            </w:r>
+            <w:r>
+              <w:rPr>
+                <w:sz w:val="32"/>
+                <w:szCs w:val="32"/>
+                <w:lang w:bidi="ar-EG"/>
+              </w:rPr>
+              <w:t xml:space="preserve"> </w:t>
+            </w:r>
+            <w:r>
+              <w:rPr>
+                <w:sz w:val="32"/>
+                <w:szCs w:val="32"/>
+                <w:lang w:bidi="ar-EG"/>
+              </w:rPr>
+              <w:t>3</w:t>
             </w:r>
           </w:p>
         </w:tc>
@@ -3777,7 +4044,6 @@
                 <w:lang w:bidi="ar-EG"/>
               </w:rPr>
             </w:pPr>
-            <w:proofErr w:type="spellStart"/>
             <w:r>
               <w:rPr>
                 <w:sz w:val="32"/>
@@ -3786,7 +4052,6 @@
               </w:rPr>
               <w:t>Softmax</w:t>
             </w:r>
-            <w:proofErr w:type="spellEnd"/>
           </w:p>
         </w:tc>
       </w:tr>
@@ -3795,11 +4060,1760 @@
       <w:pPr>
         <w:jc w:val="left"/>
         <w:rPr>
-          <w:sz w:val="44"/>
-          <w:szCs w:val="44"/>
-          <w:lang w:bidi="ar-EG"/>
-        </w:rPr>
-      </w:pPr>
+          <w:b/>
+          <w:bCs/>
+          <w:sz w:val="36"/>
+          <w:szCs w:val="36"/>
+          <w:lang w:bidi="ar-EG"/>
+        </w:rPr>
+      </w:pPr>
+    </w:p>
+    <w:p>
+      <w:pPr>
+        <w:ind w:left="-998"/>
+        <w:jc w:val="left"/>
+        <w:rPr>
+          <w:b/>
+          <w:bCs/>
+          <w:sz w:val="36"/>
+          <w:szCs w:val="36"/>
+          <w:lang w:bidi="ar-EG"/>
+        </w:rPr>
+      </w:pPr>
+      <w:r>
+        <w:rPr>
+          <w:b/>
+          <w:bCs/>
+          <w:noProof/>
+          <w:sz w:val="36"/>
+          <w:szCs w:val="36"/>
+          <w:lang w:bidi="ar-EG"/>
+        </w:rPr>
+        <mc:AlternateContent>
+          <mc:Choice Requires="wps">
+            <w:drawing>
+              <wp:anchor distT="0" distB="0" distL="114300" distR="114300" simplePos="0" relativeHeight="251667456" behindDoc="0" locked="0" layoutInCell="1" allowOverlap="1" wp14:anchorId="05898557" wp14:editId="4FAAE467">
+                <wp:simplePos x="0" y="0"/>
+                <wp:positionH relativeFrom="column">
+                  <wp:posOffset>2505075</wp:posOffset>
+                </wp:positionH>
+                <wp:positionV relativeFrom="paragraph">
+                  <wp:posOffset>31115</wp:posOffset>
+                </wp:positionV>
+                <wp:extent cx="3486150" cy="2038350"/>
+                <wp:effectExtent l="0" t="0" r="19050" b="19050"/>
+                <wp:wrapNone/>
+                <wp:docPr id="1" name="Text Box 1"/>
+                <wp:cNvGraphicFramePr/>
+                <a:graphic xmlns:a="http://schemas.openxmlformats.org/drawingml/2006/main">
+                  <a:graphicData uri="http://schemas.microsoft.com/office/word/2010/wordprocessingShape">
+                    <wps:wsp>
+                      <wps:cNvSpPr txBox="1"/>
+                      <wps:spPr>
+                        <a:xfrm>
+                          <a:off x="0" y="0"/>
+                          <a:ext cx="3486150" cy="2038350"/>
+                        </a:xfrm>
+                        <a:prstGeom prst="rect">
+                          <a:avLst/>
+                        </a:prstGeom>
+                        <a:solidFill>
+                          <a:schemeClr val="lt1"/>
+                        </a:solidFill>
+                        <a:ln w="6350">
+                          <a:solidFill>
+                            <a:prstClr val="black"/>
+                          </a:solidFill>
+                        </a:ln>
+                      </wps:spPr>
+                      <wps:txbx>
+                        <w:txbxContent>
+                          <w:p>
+                            <w:pPr>
+                              <w:ind w:left="0"/>
+                            </w:pPr>
+                            <w:r>
+                              <w:rPr>
+                                <w:noProof/>
+                              </w:rPr>
+                              <w:drawing>
+                                <wp:inline distT="0" distB="0" distL="0" distR="0" wp14:anchorId="0A6E7A4C" wp14:editId="0EAC9FBF">
+                                  <wp:extent cx="3400425" cy="1999615"/>
+                                  <wp:effectExtent l="0" t="0" r="9525" b="635"/>
+                                  <wp:docPr id="3" name="Picture 3"/>
+                                  <wp:cNvGraphicFramePr>
+                                    <a:graphicFrameLocks xmlns:a="http://schemas.openxmlformats.org/drawingml/2006/main" noChangeAspect="1"/>
+                                  </wp:cNvGraphicFramePr>
+                                  <a:graphic xmlns:a="http://schemas.openxmlformats.org/drawingml/2006/main">
+                                    <a:graphicData uri="http://schemas.openxmlformats.org/drawingml/2006/picture">
+                                      <pic:pic xmlns:pic="http://schemas.openxmlformats.org/drawingml/2006/picture">
+                                        <pic:nvPicPr>
+                                          <pic:cNvPr id="3" name="CNN_Model_Confusion_Matrix.png"/>
+                                          <pic:cNvPicPr/>
+                                        </pic:nvPicPr>
+                                        <pic:blipFill>
+                                          <a:blip r:embed="rId9">
+                                            <a:extLst>
+                                              <a:ext uri="{28A0092B-C50C-407E-A947-70E740481C1C}">
+                                                <a14:useLocalDpi xmlns:a14="http://schemas.microsoft.com/office/drawing/2010/main" val="0"/>
+                                              </a:ext>
+                                            </a:extLst>
+                                          </a:blip>
+                                          <a:stretch>
+                                            <a:fillRect/>
+                                          </a:stretch>
+                                        </pic:blipFill>
+                                        <pic:spPr>
+                                          <a:xfrm>
+                                            <a:off x="0" y="0"/>
+                                            <a:ext cx="3437244" cy="2021266"/>
+                                          </a:xfrm>
+                                          <a:prstGeom prst="rect">
+                                            <a:avLst/>
+                                          </a:prstGeom>
+                                        </pic:spPr>
+                                      </pic:pic>
+                                    </a:graphicData>
+                                  </a:graphic>
+                                </wp:inline>
+                              </w:drawing>
+                            </w:r>
+                          </w:p>
+                        </w:txbxContent>
+                      </wps:txbx>
+                      <wps:bodyPr rot="0" spcFirstLastPara="0" vertOverflow="overflow" horzOverflow="overflow" vert="horz" wrap="square" lIns="91440" tIns="45720" rIns="91440" bIns="45720" numCol="1" spcCol="0" rtlCol="1" fromWordArt="0" anchor="t" anchorCtr="0" forceAA="0" compatLnSpc="1">
+                        <a:prstTxWarp prst="textNoShape">
+                          <a:avLst/>
+                        </a:prstTxWarp>
+                        <a:noAutofit/>
+                      </wps:bodyPr>
+                    </wps:wsp>
+                  </a:graphicData>
+                </a:graphic>
+              </wp:anchor>
+            </w:drawing>
+          </mc:Choice>
+          <mc:Fallback>
+            <w:pict>
+              <v:shape w14:anchorId="05898557" id="Text Box 1" o:spid="_x0000_s1027" type="#_x0000_t202" style="position:absolute;left:0;text-align:left;margin-left:197.25pt;margin-top:2.45pt;width:274.5pt;height:160.5pt;z-index:251667456;visibility:visible;mso-wrap-style:square;mso-wrap-distance-left:9pt;mso-wrap-distance-top:0;mso-wrap-distance-right:9pt;mso-wrap-distance-bottom:0;mso-position-horizontal:absolute;mso-position-horizontal-relative:text;mso-position-vertical:absolute;mso-position-vertical-relative:text;v-text-anchor:top" o:gfxdata="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" fillcolor="white [3201]" strokeweight=".5pt">
+                <v:textbox>
+                  <w:txbxContent>
+                    <w:p>
+                      <w:pPr>
+                        <w:ind w:left="0"/>
+                      </w:pPr>
+                      <w:r>
+                        <w:rPr>
+                          <w:noProof/>
+                        </w:rPr>
+                        <w:drawing>
+                          <wp:inline distT="0" distB="0" distL="0" distR="0" wp14:anchorId="0A6E7A4C" wp14:editId="0EAC9FBF">
+                            <wp:extent cx="3400425" cy="1999615"/>
+                            <wp:effectExtent l="0" t="0" r="9525" b="635"/>
+                            <wp:docPr id="3" name="Picture 3"/>
+                            <wp:cNvGraphicFramePr>
+                              <a:graphicFrameLocks xmlns:a="http://schemas.openxmlformats.org/drawingml/2006/main" noChangeAspect="1"/>
+                            </wp:cNvGraphicFramePr>
+                            <a:graphic xmlns:a="http://schemas.openxmlformats.org/drawingml/2006/main">
+                              <a:graphicData uri="http://schemas.openxmlformats.org/drawingml/2006/picture">
+                                <pic:pic xmlns:pic="http://schemas.openxmlformats.org/drawingml/2006/picture">
+                                  <pic:nvPicPr>
+                                    <pic:cNvPr id="3" name="CNN_Model_Confusion_Matrix.png"/>
+                                    <pic:cNvPicPr/>
+                                  </pic:nvPicPr>
+                                  <pic:blipFill>
+                                    <a:blip r:embed="rId9">
+                                      <a:extLst>
+                                        <a:ext uri="{28A0092B-C50C-407E-A947-70E740481C1C}">
+                                          <a14:useLocalDpi xmlns:a14="http://schemas.microsoft.com/office/drawing/2010/main" val="0"/>
+                                        </a:ext>
+                                      </a:extLst>
+                                    </a:blip>
+                                    <a:stretch>
+                                      <a:fillRect/>
+                                    </a:stretch>
+                                  </pic:blipFill>
+                                  <pic:spPr>
+                                    <a:xfrm>
+                                      <a:off x="0" y="0"/>
+                                      <a:ext cx="3437244" cy="2021266"/>
+                                    </a:xfrm>
+                                    <a:prstGeom prst="rect">
+                                      <a:avLst/>
+                                    </a:prstGeom>
+                                  </pic:spPr>
+                                </pic:pic>
+                              </a:graphicData>
+                            </a:graphic>
+                          </wp:inline>
+                        </w:drawing>
+                      </w:r>
+                    </w:p>
+                  </w:txbxContent>
+                </v:textbox>
+              </v:shape>
+            </w:pict>
+          </mc:Fallback>
+        </mc:AlternateContent>
+      </w:r>
+      <w:r>
+        <w:rPr>
+          <w:b/>
+          <w:bCs/>
+          <w:sz w:val="36"/>
+          <w:szCs w:val="36"/>
+          <w:lang w:bidi="ar-EG"/>
+        </w:rPr>
+        <w:t>Performance Measures</w:t>
+      </w:r>
+    </w:p>
+    <w:p>
+      <w:pPr>
+        <w:ind w:left="-998"/>
+        <w:jc w:val="left"/>
+        <w:rPr>
+          <w:b/>
+          <w:bCs/>
+          <w:sz w:val="36"/>
+          <w:szCs w:val="36"/>
+          <w:lang w:bidi="ar-EG"/>
+        </w:rPr>
+      </w:pPr>
+    </w:p>
+    <w:tbl>
+      <w:tblPr>
+        <w:tblStyle w:val="TableGrid"/>
+        <w:tblW w:w="0" w:type="auto"/>
+        <w:tblInd w:w="-1100" w:type="dxa"/>
+        <w:tblLook w:val="04A0" w:firstRow="1" w:lastRow="0" w:firstColumn="1" w:lastColumn="0" w:noHBand="0" w:noVBand="1"/>
+      </w:tblPr>
+      <w:tblGrid>
+        <w:gridCol w:w="1629"/>
+        <w:gridCol w:w="1517"/>
+        <w:gridCol w:w="1310"/>
+      </w:tblGrid>
+      <w:tr>
+        <w:tc>
+          <w:tcPr>
+            <w:tcW w:w="1629" w:type="dxa"/>
+          </w:tcPr>
+          <w:p>
+            <w:pPr>
+              <w:ind w:left="0" w:firstLine="0"/>
+              <w:jc w:val="center"/>
+              <w:rPr>
+                <w:b/>
+                <w:bCs/>
+                <w:sz w:val="44"/>
+                <w:szCs w:val="44"/>
+                <w:lang w:bidi="ar-EG"/>
+              </w:rPr>
+            </w:pPr>
+            <w:r>
+              <w:rPr>
+                <w:b/>
+                <w:bCs/>
+                <w:sz w:val="44"/>
+                <w:szCs w:val="44"/>
+                <w:lang w:bidi="ar-EG"/>
+              </w:rPr>
+              <w:t>-</w:t>
+            </w:r>
+          </w:p>
+        </w:tc>
+        <w:tc>
+          <w:tcPr>
+            <w:tcW w:w="1517" w:type="dxa"/>
+          </w:tcPr>
+          <w:p>
+            <w:pPr>
+              <w:ind w:left="0" w:firstLine="0"/>
+              <w:jc w:val="center"/>
+              <w:rPr>
+                <w:b/>
+                <w:bCs/>
+                <w:sz w:val="32"/>
+                <w:szCs w:val="32"/>
+                <w:lang w:bidi="ar-EG"/>
+              </w:rPr>
+            </w:pPr>
+            <w:r>
+              <w:rPr>
+                <w:b/>
+                <w:bCs/>
+                <w:sz w:val="32"/>
+                <w:szCs w:val="32"/>
+                <w:lang w:bidi="ar-EG"/>
+              </w:rPr>
+              <w:t>Accuracy</w:t>
+            </w:r>
+          </w:p>
+        </w:tc>
+        <w:tc>
+          <w:tcPr>
+            <w:tcW w:w="1310" w:type="dxa"/>
+          </w:tcPr>
+          <w:p>
+            <w:pPr>
+              <w:ind w:left="0" w:firstLine="0"/>
+              <w:jc w:val="center"/>
+              <w:rPr>
+                <w:b/>
+                <w:bCs/>
+                <w:sz w:val="32"/>
+                <w:szCs w:val="32"/>
+                <w:lang w:bidi="ar-EG"/>
+              </w:rPr>
+            </w:pPr>
+            <w:r>
+              <w:rPr>
+                <w:b/>
+                <w:bCs/>
+                <w:sz w:val="32"/>
+                <w:szCs w:val="32"/>
+                <w:lang w:bidi="ar-EG"/>
+              </w:rPr>
+              <w:t>Time</w:t>
+            </w:r>
+          </w:p>
+        </w:tc>
+      </w:tr>
+      <w:tr>
+        <w:tc>
+          <w:tcPr>
+            <w:tcW w:w="1629" w:type="dxa"/>
+          </w:tcPr>
+          <w:p>
+            <w:pPr>
+              <w:ind w:left="0" w:firstLine="0"/>
+              <w:jc w:val="center"/>
+              <w:rPr>
+                <w:b/>
+                <w:bCs/>
+                <w:sz w:val="32"/>
+                <w:szCs w:val="32"/>
+                <w:lang w:bidi="ar-EG"/>
+              </w:rPr>
+            </w:pPr>
+            <w:r>
+              <w:rPr>
+                <w:b/>
+                <w:bCs/>
+                <w:sz w:val="32"/>
+                <w:szCs w:val="32"/>
+                <w:lang w:bidi="ar-EG"/>
+              </w:rPr>
+              <w:t>Training</w:t>
+            </w:r>
+          </w:p>
+        </w:tc>
+        <w:tc>
+          <w:tcPr>
+            <w:tcW w:w="1517" w:type="dxa"/>
+          </w:tcPr>
+          <w:p>
+            <w:pPr>
+              <w:ind w:left="0" w:firstLine="0"/>
+              <w:jc w:val="center"/>
+              <w:rPr>
+                <w:sz w:val="32"/>
+                <w:szCs w:val="32"/>
+                <w:lang w:bidi="ar-EG"/>
+              </w:rPr>
+            </w:pPr>
+            <w:r>
+              <w:rPr>
+                <w:sz w:val="32"/>
+                <w:szCs w:val="32"/>
+                <w:lang w:bidi="ar-EG"/>
+              </w:rPr>
+              <w:t>0.985</w:t>
+            </w:r>
+          </w:p>
+        </w:tc>
+        <w:tc>
+          <w:tcPr>
+            <w:tcW w:w="1310" w:type="dxa"/>
+          </w:tcPr>
+          <w:p>
+            <w:pPr>
+              <w:ind w:left="0" w:firstLine="0"/>
+              <w:jc w:val="center"/>
+              <w:rPr>
+                <w:sz w:val="32"/>
+                <w:szCs w:val="32"/>
+                <w:lang w:bidi="ar-EG"/>
+              </w:rPr>
+            </w:pPr>
+            <w:r>
+              <w:rPr>
+                <w:sz w:val="32"/>
+                <w:szCs w:val="32"/>
+                <w:lang w:bidi="ar-EG"/>
+              </w:rPr>
+              <w:t>51.47</w:t>
+            </w:r>
+            <w:r>
+              <w:rPr>
+                <w:sz w:val="32"/>
+                <w:szCs w:val="32"/>
+                <w:lang w:bidi="ar-EG"/>
+              </w:rPr>
+              <w:t xml:space="preserve"> s</w:t>
+            </w:r>
+          </w:p>
+        </w:tc>
+      </w:tr>
+      <w:tr>
+        <w:tc>
+          <w:tcPr>
+            <w:tcW w:w="1629" w:type="dxa"/>
+          </w:tcPr>
+          <w:p>
+            <w:pPr>
+              <w:ind w:left="0" w:firstLine="0"/>
+              <w:jc w:val="center"/>
+              <w:rPr>
+                <w:b/>
+                <w:bCs/>
+                <w:sz w:val="32"/>
+                <w:szCs w:val="32"/>
+                <w:lang w:bidi="ar-EG"/>
+              </w:rPr>
+            </w:pPr>
+            <w:r>
+              <w:rPr>
+                <w:b/>
+                <w:bCs/>
+                <w:sz w:val="32"/>
+                <w:szCs w:val="32"/>
+                <w:lang w:bidi="ar-EG"/>
+              </w:rPr>
+              <w:t>Testing</w:t>
+            </w:r>
+          </w:p>
+        </w:tc>
+        <w:tc>
+          <w:tcPr>
+            <w:tcW w:w="1517" w:type="dxa"/>
+          </w:tcPr>
+          <w:p>
+            <w:pPr>
+              <w:ind w:left="0" w:firstLine="0"/>
+              <w:jc w:val="center"/>
+              <w:rPr>
+                <w:sz w:val="32"/>
+                <w:szCs w:val="32"/>
+                <w:lang w:bidi="ar-EG"/>
+              </w:rPr>
+            </w:pPr>
+            <w:r>
+              <w:rPr>
+                <w:sz w:val="32"/>
+                <w:szCs w:val="32"/>
+                <w:lang w:bidi="ar-EG"/>
+              </w:rPr>
+              <w:t>0.95</w:t>
+            </w:r>
+          </w:p>
+        </w:tc>
+        <w:tc>
+          <w:tcPr>
+            <w:tcW w:w="1310" w:type="dxa"/>
+          </w:tcPr>
+          <w:p>
+            <w:pPr>
+              <w:ind w:left="0" w:firstLine="0"/>
+              <w:jc w:val="center"/>
+              <w:rPr>
+                <w:sz w:val="32"/>
+                <w:szCs w:val="32"/>
+                <w:lang w:bidi="ar-EG"/>
+              </w:rPr>
+            </w:pPr>
+            <w:r>
+              <w:rPr>
+                <w:sz w:val="32"/>
+                <w:szCs w:val="32"/>
+                <w:lang w:bidi="ar-EG"/>
+              </w:rPr>
+              <w:t>22.19</w:t>
+            </w:r>
+            <w:r>
+              <w:rPr>
+                <w:sz w:val="32"/>
+                <w:szCs w:val="32"/>
+                <w:lang w:bidi="ar-EG"/>
+              </w:rPr>
+              <w:t xml:space="preserve"> s</w:t>
+            </w:r>
+          </w:p>
+        </w:tc>
+      </w:tr>
+    </w:tbl>
+    <w:p>
+      <w:pPr>
+        <w:pStyle w:val="ListParagraph"/>
+        <w:numPr>
+          <w:ilvl w:val="1"/>
+          <w:numId w:val="5"/>
+        </w:numPr>
+        <w:jc w:val="left"/>
+        <w:rPr>
+          <w:b/>
+          <w:bCs/>
+          <w:sz w:val="36"/>
+          <w:szCs w:val="36"/>
+          <w:lang w:bidi="ar-EG"/>
+        </w:rPr>
+      </w:pPr>
+      <w:r>
+        <w:rPr>
+          <w:b/>
+          <w:bCs/>
+          <w:sz w:val="36"/>
+          <w:szCs w:val="36"/>
+          <w:lang w:bidi="ar-EG"/>
+        </w:rPr>
+        <w:lastRenderedPageBreak/>
+        <w:t>HOG – Model</w:t>
+      </w:r>
+    </w:p>
+    <w:p>
+      <w:pPr>
+        <w:pStyle w:val="ListParagraph"/>
+        <w:ind w:firstLine="0"/>
+        <w:jc w:val="left"/>
+        <w:rPr>
+          <w:sz w:val="36"/>
+          <w:szCs w:val="36"/>
+          <w:lang w:bidi="ar-EG"/>
+        </w:rPr>
+      </w:pPr>
+      <w:r>
+        <w:rPr>
+          <w:sz w:val="36"/>
+          <w:szCs w:val="36"/>
+          <w:lang w:bidi="ar-EG"/>
+        </w:rPr>
+        <w:t xml:space="preserve">We applied </w:t>
+      </w:r>
+      <w:r>
+        <w:rPr>
+          <w:b/>
+          <w:bCs/>
+          <w:sz w:val="36"/>
+          <w:szCs w:val="36"/>
+          <w:lang w:bidi="ar-EG"/>
+        </w:rPr>
+        <w:t>Histogram of Oriented Gradients</w:t>
+      </w:r>
+      <w:r>
+        <w:rPr>
+          <w:sz w:val="36"/>
+          <w:szCs w:val="36"/>
+          <w:lang w:bidi="ar-EG"/>
+        </w:rPr>
+        <w:t xml:space="preserve"> to extract features from images</w:t>
+      </w:r>
+      <w:r>
+        <w:rPr>
+          <w:sz w:val="36"/>
+          <w:szCs w:val="36"/>
+          <w:lang w:bidi="ar-EG"/>
+        </w:rPr>
+        <w:t xml:space="preserve"> and</w:t>
+      </w:r>
+      <w:r>
+        <w:rPr>
+          <w:sz w:val="36"/>
+          <w:szCs w:val="36"/>
+          <w:lang w:bidi="ar-EG"/>
+        </w:rPr>
+        <w:t xml:space="preserve"> then used these features to feed </w:t>
+      </w:r>
+      <w:r>
+        <w:rPr>
+          <w:b/>
+          <w:bCs/>
+          <w:sz w:val="36"/>
+          <w:szCs w:val="36"/>
+          <w:lang w:bidi="ar-EG"/>
+        </w:rPr>
+        <w:t>Logistic Regression</w:t>
+      </w:r>
+      <w:r>
+        <w:rPr>
+          <w:sz w:val="36"/>
+          <w:szCs w:val="36"/>
+          <w:lang w:bidi="ar-EG"/>
+        </w:rPr>
+        <w:t xml:space="preserve"> model to classify them</w:t>
+      </w:r>
+      <w:r>
+        <w:rPr>
+          <w:sz w:val="36"/>
+          <w:szCs w:val="36"/>
+          <w:lang w:bidi="ar-EG"/>
+        </w:rPr>
+        <w:t>.</w:t>
+      </w:r>
+    </w:p>
+    <w:p>
+      <w:pPr>
+        <w:pStyle w:val="ListParagraph"/>
+        <w:ind w:firstLine="0"/>
+        <w:jc w:val="left"/>
+        <w:rPr>
+          <w:sz w:val="36"/>
+          <w:szCs w:val="36"/>
+          <w:lang w:bidi="ar-EG"/>
+        </w:rPr>
+      </w:pPr>
+    </w:p>
+    <w:p>
+      <w:pPr>
+        <w:pStyle w:val="ListParagraph"/>
+        <w:ind w:firstLine="0"/>
+        <w:jc w:val="left"/>
+        <w:rPr>
+          <w:sz w:val="36"/>
+          <w:szCs w:val="36"/>
+          <w:lang w:bidi="ar-EG"/>
+        </w:rPr>
+      </w:pPr>
+      <w:r>
+        <w:rPr>
+          <w:b/>
+          <w:bCs/>
+          <w:sz w:val="36"/>
+          <w:szCs w:val="36"/>
+          <w:lang w:bidi="ar-EG"/>
+        </w:rPr>
+        <w:t>HOG</w:t>
+      </w:r>
+      <w:r>
+        <w:rPr>
+          <w:sz w:val="36"/>
+          <w:szCs w:val="36"/>
+          <w:lang w:bidi="ar-EG"/>
+        </w:rPr>
+        <w:t xml:space="preserve"> basically is a feature descriptor that extract</w:t>
+      </w:r>
+      <w:r>
+        <w:rPr>
+          <w:sz w:val="36"/>
+          <w:szCs w:val="36"/>
+          <w:lang w:bidi="ar-EG"/>
+        </w:rPr>
+        <w:t>s</w:t>
+      </w:r>
+      <w:r>
+        <w:rPr>
+          <w:sz w:val="36"/>
+          <w:szCs w:val="36"/>
+          <w:lang w:bidi="ar-EG"/>
+        </w:rPr>
+        <w:t xml:space="preserve"> the most important information about the image, specifically the edges and it</w:t>
+      </w:r>
+      <w:r>
+        <w:rPr>
+          <w:sz w:val="36"/>
+          <w:szCs w:val="36"/>
+          <w:lang w:bidi="ar-EG"/>
+        </w:rPr>
+        <w:t>s</w:t>
+      </w:r>
+      <w:r>
+        <w:rPr>
+          <w:sz w:val="36"/>
+          <w:szCs w:val="36"/>
+          <w:lang w:bidi="ar-EG"/>
+        </w:rPr>
+        <w:t xml:space="preserve"> direction, these are extracted by calculating the gradient in the </w:t>
+      </w:r>
+      <w:r>
+        <w:rPr>
+          <w:b/>
+          <w:bCs/>
+          <w:sz w:val="36"/>
+          <w:szCs w:val="36"/>
+          <w:lang w:bidi="ar-EG"/>
+        </w:rPr>
+        <w:t>X</w:t>
+      </w:r>
+      <w:r>
+        <w:rPr>
+          <w:sz w:val="36"/>
+          <w:szCs w:val="36"/>
+          <w:lang w:bidi="ar-EG"/>
+        </w:rPr>
+        <w:t xml:space="preserve"> and </w:t>
+      </w:r>
+      <w:r>
+        <w:rPr>
+          <w:b/>
+          <w:bCs/>
+          <w:sz w:val="36"/>
+          <w:szCs w:val="36"/>
+          <w:lang w:bidi="ar-EG"/>
+        </w:rPr>
+        <w:t>Y</w:t>
+      </w:r>
+      <w:r>
+        <w:rPr>
+          <w:sz w:val="36"/>
+          <w:szCs w:val="36"/>
+          <w:lang w:bidi="ar-EG"/>
+        </w:rPr>
+        <w:t xml:space="preserve"> directions then calculating the magnitude to find it is orientation, then it build</w:t>
+      </w:r>
+      <w:r>
+        <w:rPr>
+          <w:sz w:val="36"/>
+          <w:szCs w:val="36"/>
+          <w:lang w:bidi="ar-EG"/>
+        </w:rPr>
+        <w:t>s</w:t>
+      </w:r>
+      <w:r>
+        <w:rPr>
+          <w:sz w:val="36"/>
+          <w:szCs w:val="36"/>
+          <w:lang w:bidi="ar-EG"/>
+        </w:rPr>
+        <w:t xml:space="preserve"> a histogram that shows the distribution of the data.</w:t>
+      </w:r>
+    </w:p>
+    <w:p>
+      <w:pPr>
+        <w:pStyle w:val="ListParagraph"/>
+        <w:ind w:firstLine="0"/>
+        <w:jc w:val="left"/>
+        <w:rPr>
+          <w:sz w:val="36"/>
+          <w:szCs w:val="36"/>
+          <w:lang w:bidi="ar-EG"/>
+        </w:rPr>
+      </w:pPr>
+    </w:p>
+    <w:p>
+      <w:pPr>
+        <w:pStyle w:val="ListParagraph"/>
+        <w:numPr>
+          <w:ilvl w:val="2"/>
+          <w:numId w:val="5"/>
+        </w:numPr>
+        <w:jc w:val="left"/>
+        <w:rPr>
+          <w:b/>
+          <w:bCs/>
+          <w:sz w:val="36"/>
+          <w:szCs w:val="36"/>
+          <w:lang w:bidi="ar-EG"/>
+        </w:rPr>
+      </w:pPr>
+      <w:r>
+        <w:rPr>
+          <w:b/>
+          <w:bCs/>
+          <w:sz w:val="36"/>
+          <w:szCs w:val="36"/>
+          <w:lang w:bidi="ar-EG"/>
+        </w:rPr>
+        <w:t>Performance Measures</w:t>
+      </w:r>
+    </w:p>
+    <w:p>
+      <w:pPr>
+        <w:pStyle w:val="ListParagraph"/>
+        <w:ind w:firstLine="0"/>
+        <w:jc w:val="left"/>
+        <w:rPr>
+          <w:sz w:val="36"/>
+          <w:szCs w:val="36"/>
+          <w:lang w:bidi="ar-EG"/>
+        </w:rPr>
+      </w:pPr>
+    </w:p>
+    <w:tbl>
+      <w:tblPr>
+        <w:tblStyle w:val="TableGrid"/>
+        <w:tblW w:w="0" w:type="auto"/>
+        <w:jc w:val="center"/>
+        <w:tblLook w:val="04A0" w:firstRow="1" w:lastRow="0" w:firstColumn="1" w:lastColumn="0" w:noHBand="0" w:noVBand="1"/>
+      </w:tblPr>
+      <w:tblGrid>
+        <w:gridCol w:w="1629"/>
+        <w:gridCol w:w="1517"/>
+        <w:gridCol w:w="1310"/>
+      </w:tblGrid>
+      <w:tr>
+        <w:trPr>
+          <w:jc w:val="center"/>
+        </w:trPr>
+        <w:tc>
+          <w:tcPr>
+            <w:tcW w:w="1629" w:type="dxa"/>
+          </w:tcPr>
+          <w:p>
+            <w:pPr>
+              <w:ind w:left="0" w:firstLine="0"/>
+              <w:jc w:val="center"/>
+              <w:rPr>
+                <w:b/>
+                <w:bCs/>
+                <w:sz w:val="44"/>
+                <w:szCs w:val="44"/>
+                <w:lang w:bidi="ar-EG"/>
+              </w:rPr>
+            </w:pPr>
+            <w:r>
+              <w:rPr>
+                <w:b/>
+                <w:bCs/>
+                <w:sz w:val="44"/>
+                <w:szCs w:val="44"/>
+                <w:lang w:bidi="ar-EG"/>
+              </w:rPr>
+              <w:t>-</w:t>
+            </w:r>
+          </w:p>
+        </w:tc>
+        <w:tc>
+          <w:tcPr>
+            <w:tcW w:w="1517" w:type="dxa"/>
+          </w:tcPr>
+          <w:p>
+            <w:pPr>
+              <w:ind w:left="0" w:firstLine="0"/>
+              <w:jc w:val="center"/>
+              <w:rPr>
+                <w:b/>
+                <w:bCs/>
+                <w:sz w:val="32"/>
+                <w:szCs w:val="32"/>
+                <w:lang w:bidi="ar-EG"/>
+              </w:rPr>
+            </w:pPr>
+            <w:r>
+              <w:rPr>
+                <w:b/>
+                <w:bCs/>
+                <w:sz w:val="32"/>
+                <w:szCs w:val="32"/>
+                <w:lang w:bidi="ar-EG"/>
+              </w:rPr>
+              <w:t>Accuracy</w:t>
+            </w:r>
+          </w:p>
+        </w:tc>
+        <w:tc>
+          <w:tcPr>
+            <w:tcW w:w="1310" w:type="dxa"/>
+          </w:tcPr>
+          <w:p>
+            <w:pPr>
+              <w:ind w:left="0" w:firstLine="0"/>
+              <w:jc w:val="center"/>
+              <w:rPr>
+                <w:b/>
+                <w:bCs/>
+                <w:sz w:val="32"/>
+                <w:szCs w:val="32"/>
+                <w:lang w:bidi="ar-EG"/>
+              </w:rPr>
+            </w:pPr>
+            <w:r>
+              <w:rPr>
+                <w:b/>
+                <w:bCs/>
+                <w:sz w:val="32"/>
+                <w:szCs w:val="32"/>
+                <w:lang w:bidi="ar-EG"/>
+              </w:rPr>
+              <w:t>Time</w:t>
+            </w:r>
+          </w:p>
+        </w:tc>
+      </w:tr>
+      <w:tr>
+        <w:trPr>
+          <w:jc w:val="center"/>
+        </w:trPr>
+        <w:tc>
+          <w:tcPr>
+            <w:tcW w:w="1629" w:type="dxa"/>
+          </w:tcPr>
+          <w:p>
+            <w:pPr>
+              <w:ind w:left="0" w:firstLine="0"/>
+              <w:jc w:val="center"/>
+              <w:rPr>
+                <w:b/>
+                <w:bCs/>
+                <w:sz w:val="32"/>
+                <w:szCs w:val="32"/>
+                <w:lang w:bidi="ar-EG"/>
+              </w:rPr>
+            </w:pPr>
+            <w:r>
+              <w:rPr>
+                <w:b/>
+                <w:bCs/>
+                <w:sz w:val="32"/>
+                <w:szCs w:val="32"/>
+                <w:lang w:bidi="ar-EG"/>
+              </w:rPr>
+              <w:t>Training</w:t>
+            </w:r>
+          </w:p>
+        </w:tc>
+        <w:tc>
+          <w:tcPr>
+            <w:tcW w:w="1517" w:type="dxa"/>
+          </w:tcPr>
+          <w:p>
+            <w:pPr>
+              <w:ind w:left="0" w:firstLine="0"/>
+              <w:jc w:val="center"/>
+              <w:rPr>
+                <w:sz w:val="32"/>
+                <w:szCs w:val="32"/>
+                <w:lang w:bidi="ar-EG"/>
+              </w:rPr>
+            </w:pPr>
+            <w:r>
+              <w:rPr>
+                <w:sz w:val="32"/>
+                <w:szCs w:val="32"/>
+                <w:lang w:bidi="ar-EG"/>
+              </w:rPr>
+              <w:t>1.0</w:t>
+            </w:r>
+          </w:p>
+        </w:tc>
+        <w:tc>
+          <w:tcPr>
+            <w:tcW w:w="1310" w:type="dxa"/>
+          </w:tcPr>
+          <w:p>
+            <w:pPr>
+              <w:ind w:left="0" w:firstLine="0"/>
+              <w:jc w:val="center"/>
+              <w:rPr>
+                <w:sz w:val="32"/>
+                <w:szCs w:val="32"/>
+                <w:lang w:bidi="ar-EG"/>
+              </w:rPr>
+            </w:pPr>
+            <w:r>
+              <w:rPr>
+                <w:sz w:val="32"/>
+                <w:szCs w:val="32"/>
+                <w:lang w:bidi="ar-EG"/>
+              </w:rPr>
+              <w:t>2.04</w:t>
+            </w:r>
+            <w:r>
+              <w:rPr>
+                <w:sz w:val="32"/>
+                <w:szCs w:val="32"/>
+                <w:lang w:bidi="ar-EG"/>
+              </w:rPr>
+              <w:t xml:space="preserve"> s</w:t>
+            </w:r>
+          </w:p>
+        </w:tc>
+      </w:tr>
+      <w:tr>
+        <w:trPr>
+          <w:jc w:val="center"/>
+        </w:trPr>
+        <w:tc>
+          <w:tcPr>
+            <w:tcW w:w="1629" w:type="dxa"/>
+          </w:tcPr>
+          <w:p>
+            <w:pPr>
+              <w:ind w:left="0" w:firstLine="0"/>
+              <w:jc w:val="center"/>
+              <w:rPr>
+                <w:b/>
+                <w:bCs/>
+                <w:sz w:val="32"/>
+                <w:szCs w:val="32"/>
+                <w:lang w:bidi="ar-EG"/>
+              </w:rPr>
+            </w:pPr>
+            <w:r>
+              <w:rPr>
+                <w:b/>
+                <w:bCs/>
+                <w:sz w:val="32"/>
+                <w:szCs w:val="32"/>
+                <w:lang w:bidi="ar-EG"/>
+              </w:rPr>
+              <w:t>Testing</w:t>
+            </w:r>
+          </w:p>
+        </w:tc>
+        <w:tc>
+          <w:tcPr>
+            <w:tcW w:w="1517" w:type="dxa"/>
+          </w:tcPr>
+          <w:p>
+            <w:pPr>
+              <w:ind w:left="0" w:firstLine="0"/>
+              <w:jc w:val="center"/>
+              <w:rPr>
+                <w:sz w:val="32"/>
+                <w:szCs w:val="32"/>
+                <w:lang w:bidi="ar-EG"/>
+              </w:rPr>
+            </w:pPr>
+            <w:r>
+              <w:rPr>
+                <w:sz w:val="32"/>
+                <w:szCs w:val="32"/>
+                <w:lang w:bidi="ar-EG"/>
+              </w:rPr>
+              <w:t>0.9</w:t>
+            </w:r>
+            <w:r>
+              <w:rPr>
+                <w:sz w:val="32"/>
+                <w:szCs w:val="32"/>
+                <w:lang w:bidi="ar-EG"/>
+              </w:rPr>
+              <w:t>75</w:t>
+            </w:r>
+          </w:p>
+        </w:tc>
+        <w:tc>
+          <w:tcPr>
+            <w:tcW w:w="1310" w:type="dxa"/>
+          </w:tcPr>
+          <w:p>
+            <w:pPr>
+              <w:ind w:left="0" w:firstLine="0"/>
+              <w:jc w:val="center"/>
+              <w:rPr>
+                <w:sz w:val="32"/>
+                <w:szCs w:val="32"/>
+                <w:lang w:bidi="ar-EG"/>
+              </w:rPr>
+            </w:pPr>
+            <w:r>
+              <w:rPr>
+                <w:sz w:val="32"/>
+                <w:szCs w:val="32"/>
+                <w:lang w:bidi="ar-EG"/>
+              </w:rPr>
+              <w:t>2.47</w:t>
+            </w:r>
+            <w:r>
+              <w:rPr>
+                <w:sz w:val="32"/>
+                <w:szCs w:val="32"/>
+                <w:lang w:bidi="ar-EG"/>
+              </w:rPr>
+              <w:t xml:space="preserve"> s</w:t>
+            </w:r>
+          </w:p>
+        </w:tc>
+      </w:tr>
+    </w:tbl>
+    <w:p>
+      <w:pPr>
+        <w:pStyle w:val="ListParagraph"/>
+        <w:ind w:firstLine="0"/>
+        <w:jc w:val="left"/>
+        <w:rPr>
+          <w:sz w:val="36"/>
+          <w:szCs w:val="36"/>
+          <w:lang w:bidi="ar-EG"/>
+        </w:rPr>
+      </w:pPr>
+    </w:p>
+    <w:p>
+      <w:pPr>
+        <w:pStyle w:val="ListParagraph"/>
+        <w:numPr>
+          <w:ilvl w:val="2"/>
+          <w:numId w:val="5"/>
+        </w:numPr>
+        <w:jc w:val="left"/>
+        <w:rPr>
+          <w:b/>
+          <w:bCs/>
+          <w:sz w:val="36"/>
+          <w:szCs w:val="36"/>
+          <w:lang w:bidi="ar-EG"/>
+        </w:rPr>
+      </w:pPr>
+      <w:r>
+        <w:rPr>
+          <w:b/>
+          <w:bCs/>
+          <w:sz w:val="36"/>
+          <w:szCs w:val="36"/>
+          <w:lang w:bidi="ar-EG"/>
+        </w:rPr>
+        <w:t>Confusion Matrix</w:t>
+      </w:r>
+    </w:p>
+    <w:p>
+      <w:pPr>
+        <w:ind w:left="1440" w:firstLine="0"/>
+        <w:jc w:val="left"/>
+        <w:rPr>
+          <w:b/>
+          <w:bCs/>
+          <w:sz w:val="36"/>
+          <w:szCs w:val="36"/>
+          <w:lang w:bidi="ar-EG"/>
+        </w:rPr>
+      </w:pPr>
+      <w:r>
+        <w:rPr>
+          <w:b/>
+          <w:bCs/>
+          <w:noProof/>
+          <w:sz w:val="36"/>
+          <w:szCs w:val="36"/>
+          <w:lang w:bidi="ar-EG"/>
+        </w:rPr>
+        <mc:AlternateContent>
+          <mc:Choice Requires="wps">
+            <w:drawing>
+              <wp:anchor distT="0" distB="0" distL="114300" distR="114300" simplePos="0" relativeHeight="251668480" behindDoc="0" locked="0" layoutInCell="1" allowOverlap="1" wp14:anchorId="487B979F" wp14:editId="52D676F7">
+                <wp:simplePos x="0" y="0"/>
+                <wp:positionH relativeFrom="column">
+                  <wp:posOffset>457200</wp:posOffset>
+                </wp:positionH>
+                <wp:positionV relativeFrom="paragraph">
+                  <wp:posOffset>113665</wp:posOffset>
+                </wp:positionV>
+                <wp:extent cx="4676775" cy="2962275"/>
+                <wp:effectExtent l="0" t="0" r="28575" b="28575"/>
+                <wp:wrapNone/>
+                <wp:docPr id="4" name="Text Box 4"/>
+                <wp:cNvGraphicFramePr/>
+                <a:graphic xmlns:a="http://schemas.openxmlformats.org/drawingml/2006/main">
+                  <a:graphicData uri="http://schemas.microsoft.com/office/word/2010/wordprocessingShape">
+                    <wps:wsp>
+                      <wps:cNvSpPr txBox="1"/>
+                      <wps:spPr>
+                        <a:xfrm>
+                          <a:off x="0" y="0"/>
+                          <a:ext cx="4676775" cy="2962275"/>
+                        </a:xfrm>
+                        <a:prstGeom prst="rect">
+                          <a:avLst/>
+                        </a:prstGeom>
+                        <a:solidFill>
+                          <a:schemeClr val="lt1"/>
+                        </a:solidFill>
+                        <a:ln w="6350">
+                          <a:solidFill>
+                            <a:prstClr val="black"/>
+                          </a:solidFill>
+                        </a:ln>
+                      </wps:spPr>
+                      <wps:txbx>
+                        <w:txbxContent>
+                          <w:p>
+                            <w:pPr>
+                              <w:ind w:left="0"/>
+                            </w:pPr>
+                            <w:r>
+                              <w:rPr>
+                                <w:noProof/>
+                              </w:rPr>
+                              <w:drawing>
+                                <wp:inline distT="0" distB="0" distL="0" distR="0" wp14:anchorId="0B8F635C" wp14:editId="179C457E">
+                                  <wp:extent cx="4591050" cy="2900045"/>
+                                  <wp:effectExtent l="0" t="0" r="0" b="0"/>
+                                  <wp:docPr id="6" name="Picture 6" descr="A picture containing shape&#10;&#10;Description automatically generated"/>
+                                  <wp:cNvGraphicFramePr>
+                                    <a:graphicFrameLocks xmlns:a="http://schemas.openxmlformats.org/drawingml/2006/main" noChangeAspect="1"/>
+                                  </wp:cNvGraphicFramePr>
+                                  <a:graphic xmlns:a="http://schemas.openxmlformats.org/drawingml/2006/main">
+                                    <a:graphicData uri="http://schemas.openxmlformats.org/drawingml/2006/picture">
+                                      <pic:pic xmlns:pic="http://schemas.openxmlformats.org/drawingml/2006/picture">
+                                        <pic:nvPicPr>
+                                          <pic:cNvPr id="5" name="HOG_Model_Confusion_Matrix.png"/>
+                                          <pic:cNvPicPr/>
+                                        </pic:nvPicPr>
+                                        <pic:blipFill>
+                                          <a:blip r:embed="rId10">
+                                            <a:extLst>
+                                              <a:ext uri="{28A0092B-C50C-407E-A947-70E740481C1C}">
+                                                <a14:useLocalDpi xmlns:a14="http://schemas.microsoft.com/office/drawing/2010/main" val="0"/>
+                                              </a:ext>
+                                            </a:extLst>
+                                          </a:blip>
+                                          <a:stretch>
+                                            <a:fillRect/>
+                                          </a:stretch>
+                                        </pic:blipFill>
+                                        <pic:spPr>
+                                          <a:xfrm>
+                                            <a:off x="0" y="0"/>
+                                            <a:ext cx="4612957" cy="2913883"/>
+                                          </a:xfrm>
+                                          <a:prstGeom prst="rect">
+                                            <a:avLst/>
+                                          </a:prstGeom>
+                                        </pic:spPr>
+                                      </pic:pic>
+                                    </a:graphicData>
+                                  </a:graphic>
+                                </wp:inline>
+                              </w:drawing>
+                            </w:r>
+                          </w:p>
+                        </w:txbxContent>
+                      </wps:txbx>
+                      <wps:bodyPr rot="0" spcFirstLastPara="0" vertOverflow="overflow" horzOverflow="overflow" vert="horz" wrap="square" lIns="91440" tIns="45720" rIns="91440" bIns="45720" numCol="1" spcCol="0" rtlCol="1" fromWordArt="0" anchor="t" anchorCtr="0" forceAA="0" compatLnSpc="1">
+                        <a:prstTxWarp prst="textNoShape">
+                          <a:avLst/>
+                        </a:prstTxWarp>
+                        <a:noAutofit/>
+                      </wps:bodyPr>
+                    </wps:wsp>
+                  </a:graphicData>
+                </a:graphic>
+              </wp:anchor>
+            </w:drawing>
+          </mc:Choice>
+          <mc:Fallback>
+            <w:pict>
+              <v:shape w14:anchorId="487B979F" id="Text Box 4" o:spid="_x0000_s1028" type="#_x0000_t202" style="position:absolute;left:0;text-align:left;margin-left:36pt;margin-top:8.95pt;width:368.25pt;height:233.25pt;z-index:251668480;visibility:visible;mso-wrap-style:square;mso-wrap-distance-left:9pt;mso-wrap-distance-top:0;mso-wrap-distance-right:9pt;mso-wrap-distance-bottom:0;mso-position-horizontal:absolute;mso-position-horizontal-relative:text;mso-position-vertical:absolute;mso-position-vertical-relative:text;v-text-anchor:top" o:gfxdata="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" fillcolor="white [3201]" strokeweight=".5pt">
+                <v:textbox>
+                  <w:txbxContent>
+                    <w:p>
+                      <w:pPr>
+                        <w:ind w:left="0"/>
+                      </w:pPr>
+                      <w:r>
+                        <w:rPr>
+                          <w:noProof/>
+                        </w:rPr>
+                        <w:drawing>
+                          <wp:inline distT="0" distB="0" distL="0" distR="0" wp14:anchorId="0B8F635C" wp14:editId="179C457E">
+                            <wp:extent cx="4591050" cy="2900045"/>
+                            <wp:effectExtent l="0" t="0" r="0" b="0"/>
+                            <wp:docPr id="6" name="Picture 6" descr="A picture containing shape&#10;&#10;Description automatically generated"/>
+                            <wp:cNvGraphicFramePr>
+                              <a:graphicFrameLocks xmlns:a="http://schemas.openxmlformats.org/drawingml/2006/main" noChangeAspect="1"/>
+                            </wp:cNvGraphicFramePr>
+                            <a:graphic xmlns:a="http://schemas.openxmlformats.org/drawingml/2006/main">
+                              <a:graphicData uri="http://schemas.openxmlformats.org/drawingml/2006/picture">
+                                <pic:pic xmlns:pic="http://schemas.openxmlformats.org/drawingml/2006/picture">
+                                  <pic:nvPicPr>
+                                    <pic:cNvPr id="5" name="HOG_Model_Confusion_Matrix.png"/>
+                                    <pic:cNvPicPr/>
+                                  </pic:nvPicPr>
+                                  <pic:blipFill>
+                                    <a:blip r:embed="rId10">
+                                      <a:extLst>
+                                        <a:ext uri="{28A0092B-C50C-407E-A947-70E740481C1C}">
+                                          <a14:useLocalDpi xmlns:a14="http://schemas.microsoft.com/office/drawing/2010/main" val="0"/>
+                                        </a:ext>
+                                      </a:extLst>
+                                    </a:blip>
+                                    <a:stretch>
+                                      <a:fillRect/>
+                                    </a:stretch>
+                                  </pic:blipFill>
+                                  <pic:spPr>
+                                    <a:xfrm>
+                                      <a:off x="0" y="0"/>
+                                      <a:ext cx="4612957" cy="2913883"/>
+                                    </a:xfrm>
+                                    <a:prstGeom prst="rect">
+                                      <a:avLst/>
+                                    </a:prstGeom>
+                                  </pic:spPr>
+                                </pic:pic>
+                              </a:graphicData>
+                            </a:graphic>
+                          </wp:inline>
+                        </w:drawing>
+                      </w:r>
+                    </w:p>
+                  </w:txbxContent>
+                </v:textbox>
+              </v:shape>
+            </w:pict>
+          </mc:Fallback>
+        </mc:AlternateContent>
+      </w:r>
+    </w:p>
+    <w:p>
+      <w:pPr>
+        <w:spacing w:after="200" w:line="276" w:lineRule="auto"/>
+        <w:ind w:left="0" w:right="0" w:firstLine="0"/>
+        <w:jc w:val="left"/>
+        <w:rPr>
+          <w:b/>
+          <w:bCs/>
+          <w:sz w:val="36"/>
+          <w:szCs w:val="36"/>
+          <w:lang w:bidi="ar-EG"/>
+        </w:rPr>
+      </w:pPr>
+      <w:r>
+        <w:rPr>
+          <w:b/>
+          <w:bCs/>
+          <w:sz w:val="36"/>
+          <w:szCs w:val="36"/>
+          <w:lang w:bidi="ar-EG"/>
+        </w:rPr>
+        <w:br w:type="page"/>
+      </w:r>
+    </w:p>
+    <w:p>
+      <w:pPr>
+        <w:pStyle w:val="ListParagraph"/>
+        <w:numPr>
+          <w:ilvl w:val="0"/>
+          <w:numId w:val="5"/>
+        </w:numPr>
+        <w:jc w:val="left"/>
+        <w:rPr>
+          <w:b/>
+          <w:bCs/>
+          <w:sz w:val="40"/>
+          <w:szCs w:val="40"/>
+          <w:lang w:bidi="ar-EG"/>
+        </w:rPr>
+      </w:pPr>
+      <w:r>
+        <w:rPr>
+          <w:b/>
+          <w:bCs/>
+          <w:sz w:val="40"/>
+          <w:szCs w:val="40"/>
+          <w:lang w:bidi="ar-EG"/>
+        </w:rPr>
+        <w:lastRenderedPageBreak/>
+        <w:t>Signature Verification (Stage 2)</w:t>
+      </w:r>
+    </w:p>
+    <w:p>
+      <w:pPr>
+        <w:pStyle w:val="ListParagraph"/>
+        <w:ind w:left="0" w:firstLine="0"/>
+        <w:jc w:val="left"/>
+        <w:rPr>
+          <w:sz w:val="36"/>
+          <w:szCs w:val="36"/>
+          <w:lang w:bidi="ar-EG"/>
+        </w:rPr>
+      </w:pPr>
+      <w:r>
+        <w:rPr>
+          <w:sz w:val="36"/>
+          <w:szCs w:val="36"/>
+          <w:lang w:bidi="ar-EG"/>
+        </w:rPr>
+        <w:t>For</w:t>
+      </w:r>
+      <w:r>
+        <w:rPr>
+          <w:sz w:val="36"/>
+          <w:szCs w:val="36"/>
+          <w:lang w:bidi="ar-EG"/>
+        </w:rPr>
+        <w:t xml:space="preserve"> the</w:t>
+      </w:r>
+      <w:r>
+        <w:rPr>
+          <w:sz w:val="36"/>
+          <w:szCs w:val="36"/>
+          <w:lang w:bidi="ar-EG"/>
+        </w:rPr>
+        <w:t xml:space="preserve"> </w:t>
+      </w:r>
+      <w:r>
+        <w:rPr>
+          <w:sz w:val="36"/>
+          <w:szCs w:val="36"/>
+          <w:lang w:bidi="ar-EG"/>
+        </w:rPr>
+        <w:t>S</w:t>
+      </w:r>
+      <w:r>
+        <w:rPr>
+          <w:sz w:val="36"/>
+          <w:szCs w:val="36"/>
+          <w:lang w:bidi="ar-EG"/>
+        </w:rPr>
+        <w:t>econd</w:t>
+      </w:r>
+      <w:r>
+        <w:rPr>
+          <w:sz w:val="36"/>
+          <w:szCs w:val="36"/>
+          <w:lang w:bidi="ar-EG"/>
+        </w:rPr>
+        <w:t xml:space="preserve"> Stage</w:t>
+      </w:r>
+      <w:r>
+        <w:rPr>
+          <w:sz w:val="36"/>
+          <w:szCs w:val="36"/>
+          <w:lang w:bidi="ar-EG"/>
+        </w:rPr>
+        <w:t>,</w:t>
+      </w:r>
+      <w:r>
+        <w:rPr>
+          <w:sz w:val="36"/>
+          <w:szCs w:val="36"/>
+          <w:lang w:bidi="ar-EG"/>
+        </w:rPr>
+        <w:t xml:space="preserve"> </w:t>
+      </w:r>
+      <w:r>
+        <w:rPr>
+          <w:sz w:val="36"/>
+          <w:szCs w:val="36"/>
+          <w:lang w:bidi="ar-EG"/>
+        </w:rPr>
+        <w:t>T</w:t>
+      </w:r>
+      <w:r>
+        <w:rPr>
+          <w:sz w:val="36"/>
+          <w:szCs w:val="36"/>
+          <w:lang w:bidi="ar-EG"/>
+        </w:rPr>
+        <w:t xml:space="preserve">he task was to apply image classification on </w:t>
+      </w:r>
+      <w:r>
+        <w:rPr>
+          <w:sz w:val="36"/>
+          <w:szCs w:val="36"/>
+          <w:lang w:bidi="ar-EG"/>
+        </w:rPr>
+        <w:t xml:space="preserve">the </w:t>
+      </w:r>
+      <w:r>
+        <w:rPr>
+          <w:sz w:val="36"/>
+          <w:szCs w:val="36"/>
+          <w:lang w:bidi="ar-EG"/>
+        </w:rPr>
+        <w:t xml:space="preserve">signatures </w:t>
+      </w:r>
+      <w:r>
+        <w:rPr>
+          <w:sz w:val="36"/>
+          <w:szCs w:val="36"/>
+          <w:lang w:bidi="ar-EG"/>
+        </w:rPr>
+        <w:t>of each person to</w:t>
+      </w:r>
+      <w:r>
+        <w:rPr>
+          <w:sz w:val="36"/>
+          <w:szCs w:val="36"/>
+          <w:lang w:bidi="ar-EG"/>
+        </w:rPr>
+        <w:t xml:space="preserve"> </w:t>
+      </w:r>
+      <w:r>
+        <w:rPr>
+          <w:b/>
+          <w:bCs/>
+          <w:sz w:val="36"/>
+          <w:szCs w:val="36"/>
+          <w:lang w:bidi="ar-EG"/>
+        </w:rPr>
+        <w:t>Verify</w:t>
+      </w:r>
+      <w:r>
+        <w:rPr>
+          <w:sz w:val="36"/>
+          <w:szCs w:val="36"/>
+          <w:lang w:bidi="ar-EG"/>
+        </w:rPr>
+        <w:t xml:space="preserve"> whether it is forged or real</w:t>
+      </w:r>
+      <w:r>
+        <w:rPr>
+          <w:sz w:val="36"/>
+          <w:szCs w:val="36"/>
+          <w:lang w:bidi="ar-EG"/>
+        </w:rPr>
+        <w:t>. We used two different</w:t>
+      </w:r>
+      <w:r>
+        <w:rPr>
+          <w:sz w:val="36"/>
+          <w:szCs w:val="36"/>
+          <w:lang w:bidi="ar-EG"/>
+        </w:rPr>
+        <w:t xml:space="preserve"> </w:t>
+      </w:r>
+      <w:r>
+        <w:rPr>
+          <w:sz w:val="36"/>
+          <w:szCs w:val="36"/>
+          <w:lang w:bidi="ar-EG"/>
+        </w:rPr>
+        <w:t>models for that task.</w:t>
+      </w:r>
+    </w:p>
+    <w:p>
+      <w:pPr>
+        <w:pStyle w:val="ListParagraph"/>
+        <w:ind w:left="0" w:firstLine="0"/>
+        <w:jc w:val="left"/>
+        <w:rPr>
+          <w:sz w:val="36"/>
+          <w:szCs w:val="36"/>
+          <w:lang w:bidi="ar-EG"/>
+        </w:rPr>
+      </w:pPr>
+    </w:p>
+    <w:p>
+      <w:pPr>
+        <w:pStyle w:val="ListParagraph"/>
+        <w:numPr>
+          <w:ilvl w:val="1"/>
+          <w:numId w:val="5"/>
+        </w:numPr>
+        <w:jc w:val="left"/>
+        <w:rPr>
+          <w:b/>
+          <w:bCs/>
+          <w:sz w:val="36"/>
+          <w:szCs w:val="36"/>
+          <w:lang w:bidi="ar-EG"/>
+        </w:rPr>
+      </w:pPr>
+      <w:r>
+        <w:rPr>
+          <w:b/>
+          <w:bCs/>
+          <w:sz w:val="36"/>
+          <w:szCs w:val="36"/>
+          <w:lang w:bidi="ar-EG"/>
+        </w:rPr>
+        <w:t xml:space="preserve">BOW </w:t>
+      </w:r>
+      <w:r>
+        <w:rPr>
+          <w:b/>
+          <w:bCs/>
+          <w:sz w:val="36"/>
+          <w:szCs w:val="36"/>
+          <w:lang w:bidi="ar-EG"/>
+        </w:rPr>
+        <w:t>–</w:t>
+      </w:r>
+      <w:r>
+        <w:rPr>
+          <w:b/>
+          <w:bCs/>
+          <w:sz w:val="36"/>
+          <w:szCs w:val="36"/>
+          <w:lang w:bidi="ar-EG"/>
+        </w:rPr>
+        <w:t xml:space="preserve"> Model</w:t>
+      </w:r>
+    </w:p>
+    <w:p>
+      <w:pPr>
+        <w:pStyle w:val="ListParagraph"/>
+        <w:ind w:firstLine="0"/>
+        <w:jc w:val="left"/>
+        <w:rPr>
+          <w:sz w:val="36"/>
+          <w:szCs w:val="36"/>
+          <w:lang w:bidi="ar-EG"/>
+        </w:rPr>
+      </w:pPr>
+      <w:r>
+        <w:rPr>
+          <w:sz w:val="36"/>
+          <w:szCs w:val="36"/>
+          <w:lang w:bidi="ar-EG"/>
+        </w:rPr>
+        <w:t xml:space="preserve">We applied 5 </w:t>
+      </w:r>
+      <w:r>
+        <w:rPr>
+          <w:b/>
+          <w:bCs/>
+          <w:sz w:val="36"/>
+          <w:szCs w:val="36"/>
+          <w:lang w:bidi="ar-EG"/>
+        </w:rPr>
+        <w:t>Bag of Word</w:t>
+      </w:r>
+      <w:r>
+        <w:rPr>
+          <w:sz w:val="36"/>
+          <w:szCs w:val="36"/>
+          <w:lang w:bidi="ar-EG"/>
+        </w:rPr>
+        <w:t xml:space="preserve"> models,</w:t>
+      </w:r>
+      <w:r>
+        <w:rPr>
+          <w:sz w:val="36"/>
+          <w:szCs w:val="36"/>
+          <w:lang w:bidi="ar-EG"/>
+        </w:rPr>
+        <w:t xml:space="preserve"> a</w:t>
+      </w:r>
+      <w:r>
+        <w:rPr>
+          <w:sz w:val="36"/>
+          <w:szCs w:val="36"/>
+          <w:lang w:bidi="ar-EG"/>
+        </w:rPr>
+        <w:t xml:space="preserve"> model for each person. To extract features from images then feed these features to </w:t>
+      </w:r>
+      <w:r>
+        <w:rPr>
+          <w:b/>
+          <w:bCs/>
+          <w:sz w:val="36"/>
+          <w:szCs w:val="36"/>
+          <w:lang w:bidi="ar-EG"/>
+        </w:rPr>
+        <w:t>Logistic Regression</w:t>
+      </w:r>
+      <w:r>
+        <w:rPr>
+          <w:sz w:val="36"/>
+          <w:szCs w:val="36"/>
+          <w:lang w:bidi="ar-EG"/>
+        </w:rPr>
+        <w:t xml:space="preserve"> model to classify them.</w:t>
+      </w:r>
+    </w:p>
+    <w:p>
+      <w:pPr>
+        <w:pStyle w:val="ListParagraph"/>
+        <w:ind w:firstLine="0"/>
+        <w:jc w:val="left"/>
+        <w:rPr>
+          <w:sz w:val="36"/>
+          <w:szCs w:val="36"/>
+          <w:lang w:bidi="ar-EG"/>
+        </w:rPr>
+      </w:pPr>
+    </w:p>
+    <w:p>
+      <w:pPr>
+        <w:pStyle w:val="ListParagraph"/>
+        <w:ind w:firstLine="0"/>
+        <w:jc w:val="left"/>
+        <w:rPr>
+          <w:sz w:val="36"/>
+          <w:szCs w:val="36"/>
+          <w:lang w:bidi="ar-EG"/>
+        </w:rPr>
+      </w:pPr>
+      <w:r>
+        <w:rPr>
+          <w:b/>
+          <w:bCs/>
+          <w:sz w:val="36"/>
+          <w:szCs w:val="36"/>
+          <w:lang w:bidi="ar-EG"/>
+        </w:rPr>
+        <w:t>Bag of Visual Words</w:t>
+      </w:r>
+      <w:r>
+        <w:rPr>
+          <w:sz w:val="36"/>
+          <w:szCs w:val="36"/>
+          <w:lang w:bidi="ar-EG"/>
+        </w:rPr>
+        <w:t xml:space="preserve"> basically is a technique to describe images and compute the similarity between them. At first, we use feature descriptors like </w:t>
+      </w:r>
+      <w:r>
+        <w:rPr>
+          <w:b/>
+          <w:bCs/>
+          <w:sz w:val="36"/>
+          <w:szCs w:val="36"/>
+          <w:lang w:bidi="ar-EG"/>
+        </w:rPr>
+        <w:t>SIFT</w:t>
+      </w:r>
+      <w:r>
+        <w:rPr>
+          <w:sz w:val="36"/>
+          <w:szCs w:val="36"/>
+          <w:lang w:bidi="ar-EG"/>
+        </w:rPr>
+        <w:t xml:space="preserve"> on all our images to extract a list of descriptors of our dataset. Then we stack these descriptors and feed that stack to </w:t>
+      </w:r>
+      <w:r>
+        <w:rPr>
+          <w:b/>
+          <w:bCs/>
+          <w:sz w:val="36"/>
+          <w:szCs w:val="36"/>
+          <w:lang w:bidi="ar-EG"/>
+        </w:rPr>
+        <w:t>K-mean</w:t>
+      </w:r>
+      <w:r>
+        <w:rPr>
+          <w:sz w:val="36"/>
+          <w:szCs w:val="36"/>
+          <w:lang w:bidi="ar-EG"/>
+        </w:rPr>
+        <w:t xml:space="preserve"> model to group these descriptors into </w:t>
+      </w:r>
+      <w:r>
+        <w:rPr>
+          <w:b/>
+          <w:bCs/>
+          <w:sz w:val="36"/>
+          <w:szCs w:val="36"/>
+          <w:lang w:bidi="ar-EG"/>
+        </w:rPr>
+        <w:t>K</w:t>
+      </w:r>
+      <w:r>
+        <w:rPr>
+          <w:sz w:val="36"/>
+          <w:szCs w:val="36"/>
+          <w:lang w:bidi="ar-EG"/>
+        </w:rPr>
+        <w:t xml:space="preserve"> visual words. Then we build a histogram for these visual words by checking the appearance of the visual word in each image and our dictionary. Finally, this dictionary is fed to </w:t>
+      </w:r>
+      <w:r>
+        <w:rPr>
+          <w:b/>
+          <w:bCs/>
+          <w:sz w:val="36"/>
+          <w:szCs w:val="36"/>
+          <w:lang w:bidi="ar-EG"/>
+        </w:rPr>
+        <w:t>Logistic Regression</w:t>
+      </w:r>
+      <w:r>
+        <w:rPr>
+          <w:sz w:val="36"/>
+          <w:szCs w:val="36"/>
+          <w:lang w:bidi="ar-EG"/>
+        </w:rPr>
+        <w:t xml:space="preserve"> model to classify them.</w:t>
+      </w:r>
     </w:p>
     <w:sectPr>
       <w:pgSz w:w="11906" w:h="16838"/>
@@ -4183,7 +6197,7 @@
   <w:abstractNum w:abstractNumId="3" w15:restartNumberingAfterBreak="0">
     <w:nsid w:val="69F407B3"/>
     <w:multiLevelType w:val="hybridMultilevel"/>
-    <w:tmpl w:val="1F428D92"/>
+    <w:tmpl w:val="AE5A6426"/>
     <w:lvl w:ilvl="0" w:tplc="0409000F">
       <w:start w:val="1"/>
       <w:numFmt w:val="decimal"/>
@@ -4193,7 +6207,7 @@
         <w:ind w:left="0" w:hanging="360"/>
       </w:pPr>
     </w:lvl>
-    <w:lvl w:ilvl="1" w:tplc="04090019">
+    <w:lvl w:ilvl="1" w:tplc="74207ABC">
       <w:start w:val="1"/>
       <w:numFmt w:val="lowerLetter"/>
       <w:lvlText w:val="%2."/>
@@ -4201,8 +6215,12 @@
       <w:pPr>
         <w:ind w:left="720" w:hanging="360"/>
       </w:pPr>
+      <w:rPr>
+        <w:sz w:val="36"/>
+        <w:szCs w:val="36"/>
+      </w:rPr>
     </w:lvl>
-    <w:lvl w:ilvl="2" w:tplc="0409001B" w:tentative="1">
+    <w:lvl w:ilvl="2" w:tplc="0409001B">
       <w:start w:val="1"/>
       <w:numFmt w:val="lowerRoman"/>
       <w:lvlText w:val="%3."/>
@@ -5199,7 +7217,7 @@
 </file>
 
 <file path=customXml/itemProps1.xml><?xml version="1.0" encoding="utf-8"?>
-<ds:datastoreItem xmlns:ds="http://schemas.openxmlformats.org/officeDocument/2006/customXml" ds:itemID="{1A788E17-F937-4C1F-B5E3-AC2FDA43F0EF}">
+<ds:datastoreItem xmlns:ds="http://schemas.openxmlformats.org/officeDocument/2006/customXml" ds:itemID="{6EC67CD7-8376-4D88-81F6-D366CC689E2F}">
   <ds:schemaRefs>
     <ds:schemaRef ds:uri="http://schemas.openxmlformats.org/officeDocument/2006/bibliography"/>
   </ds:schemaRefs>

</xml_diff>